<commit_message>
Final (Cronograma y diagrama)
</commit_message>
<xml_diff>
--- a/Proyecto final/Documentación/Diagrama de las Clases.docx
+++ b/Proyecto final/Documentación/Diagrama de las Clases.docx
@@ -776,7 +776,14 @@
                 <w:sz w:val="24"/>
                 <w:szCs w:val="24"/>
               </w:rPr>
-              <w:t>gloyectiles</w:t>
+              <w:t>G</w:t>
+            </w:r>
+            <w:r>
+              <w:rPr>
+                <w:sz w:val="24"/>
+                <w:szCs w:val="24"/>
+              </w:rPr>
+              <w:t>loyectiles</w:t>
             </w:r>
             <w:proofErr w:type="spellEnd"/>
             <w:r>
@@ -785,6 +792,13 @@
                 <w:szCs w:val="24"/>
               </w:rPr>
               <w:t xml:space="preserve"> tienen la capacidad de eliminar proyectiles y de quitarle vidas al Globo enemigo en multijugador. Cuando tocan el suelo desaparecen luego de algunos segundos</w:t>
+            </w:r>
+            <w:r>
+              <w:rPr>
+                <w:sz w:val="24"/>
+                <w:szCs w:val="24"/>
+              </w:rPr>
+              <w:t>.</w:t>
             </w:r>
           </w:p>
         </w:tc>

</xml_diff>